<commit_message>
add thing for home
</commit_message>
<xml_diff>
--- a/myArticle/《公共图书馆法》学习思考和感受.docx
+++ b/myArticle/《公共图书馆法》学习思考和感受.docx
@@ -35,9 +35,6 @@
       <w:pPr>
         <w:spacing w:line="360" w:lineRule="auto"/>
         <w:ind w:firstLineChars="200" w:firstLine="420"/>
-        <w:rPr>
-          <w:rFonts w:hint="eastAsia"/>
-        </w:rPr>
       </w:pPr>
       <w:r>
         <w:rPr>
@@ -161,7 +158,7 @@
         <w:spacing w:line="360" w:lineRule="auto"/>
         <w:ind w:firstLineChars="200" w:firstLine="420"/>
         <w:rPr>
-          <w:rFonts w:ascii="微软雅黑" w:hAnsi="微软雅黑" w:hint="eastAsia"/>
+          <w:rFonts w:ascii="微软雅黑" w:hAnsi="微软雅黑"/>
           <w:color w:val="1A2930"/>
           <w:szCs w:val="21"/>
           <w:shd w:val="clear" w:color="auto" w:fill="FFFFFF"/>
@@ -299,7 +296,14 @@
           <w:rFonts w:hint="eastAsia"/>
           <w:szCs w:val="21"/>
         </w:rPr>
-        <w:t>年还叫乡）</w:t>
+        <w:t>年还桐木</w:t>
+      </w:r>
+      <w:r>
+        <w:rPr>
+          <w:rFonts w:hint="eastAsia"/>
+          <w:szCs w:val="21"/>
+        </w:rPr>
+        <w:t>乡）</w:t>
       </w:r>
       <w:r>
         <w:rPr>
@@ -329,8 +333,6 @@
         </w:rPr>
         <w:t>每天还</w:t>
       </w:r>
-      <w:bookmarkStart w:id="0" w:name="_GoBack"/>
-      <w:bookmarkEnd w:id="0"/>
       <w:r>
         <w:rPr>
           <w:rFonts w:hint="eastAsia"/>
@@ -821,7 +823,16 @@
           <w:rFonts w:hint="eastAsia"/>
           <w:noProof/>
         </w:rPr>
-        <w:t>的小说。同时他也细心的叮嘱我</w:t>
+        <w:t>的小说</w:t>
+      </w:r>
+      <w:bookmarkStart w:id="0" w:name="_GoBack"/>
+      <w:bookmarkEnd w:id="0"/>
+      <w:r>
+        <w:rPr>
+          <w:rFonts w:hint="eastAsia"/>
+          <w:noProof/>
+        </w:rPr>
+        <w:t>。同时他也细心的叮嘱我</w:t>
       </w:r>
       <w:r>
         <w:rPr>
@@ -1329,6 +1340,27 @@
         </w:rPr>
         <w:t>。</w:t>
       </w:r>
+      <w:r>
+        <w:rPr>
+          <w:rFonts w:hint="eastAsia"/>
+          <w:noProof/>
+        </w:rPr>
+        <w:t>如果有丰富的电子图书资源，人们会有机会去阅读和思考，</w:t>
+      </w:r>
+      <w:r>
+        <w:rPr>
+          <w:rFonts w:hint="eastAsia"/>
+          <w:noProof/>
+        </w:rPr>
+        <w:t>将会极大的</w:t>
+      </w:r>
+      <w:r>
+        <w:rPr>
+          <w:rFonts w:hint="eastAsia"/>
+          <w:noProof/>
+        </w:rPr>
+        <w:t>改善这种现象。</w:t>
+      </w:r>
     </w:p>
     <w:p>
       <w:pPr>
@@ -1371,7 +1403,15 @@
           <w:rFonts w:hint="eastAsia"/>
           <w:noProof/>
         </w:rPr>
-        <w:t>将公共图书的建设上升到一个新的高度。相信日后我们的乡村图书室，各类公共图书馆会建立管理的会越来越好，</w:t>
+        <w:t>将公共图书的建设上升到一个新的高度。相信日后我们的乡村图书室，各类公共图</w:t>
+      </w:r>
+      <w:r>
+        <w:rPr>
+          <w:rFonts w:hint="eastAsia"/>
+          <w:noProof/>
+        </w:rPr>
+        <w:lastRenderedPageBreak/>
+        <w:t>书馆会建立管理的会越来越好，</w:t>
       </w:r>
       <w:r>
         <w:rPr>
@@ -1385,15 +1425,7 @@
           <w:rFonts w:hint="eastAsia"/>
           <w:noProof/>
         </w:rPr>
-        <w:t>中华人民共和国的精神文化建</w:t>
-      </w:r>
-      <w:r>
-        <w:rPr>
-          <w:rFonts w:hint="eastAsia"/>
-          <w:noProof/>
-        </w:rPr>
-        <w:lastRenderedPageBreak/>
-        <w:t>设会更上一层楼！</w:t>
+        <w:t>中华人民共和国的精神文化建设会更上一层楼！</w:t>
       </w:r>
     </w:p>
     <w:p>
@@ -1439,6 +1471,55 @@
           <w:noProof/>
         </w:rPr>
       </w:pPr>
+    </w:p>
+    <w:p>
+      <w:pPr>
+        <w:spacing w:line="360" w:lineRule="auto"/>
+        <w:ind w:firstLineChars="200" w:firstLine="420"/>
+        <w:rPr>
+          <w:rFonts w:hint="eastAsia"/>
+          <w:noProof/>
+        </w:rPr>
+      </w:pPr>
+      <w:r>
+        <w:rPr>
+          <w:noProof/>
+        </w:rPr>
+        <w:t>注释：部分内容源自回忆</w:t>
+      </w:r>
+      <w:r>
+        <w:rPr>
+          <w:rFonts w:hint="eastAsia"/>
+          <w:noProof/>
+        </w:rPr>
+        <w:t>，</w:t>
+      </w:r>
+      <w:r>
+        <w:rPr>
+          <w:noProof/>
+        </w:rPr>
+        <w:t>与事实恐有出入</w:t>
+      </w:r>
+      <w:r>
+        <w:rPr>
+          <w:rFonts w:hint="eastAsia"/>
+          <w:noProof/>
+        </w:rPr>
+        <w:t>，请读者</w:t>
+      </w:r>
+      <w:r>
+        <w:rPr>
+          <w:noProof/>
+        </w:rPr>
+        <w:t>见谅</w:t>
+      </w:r>
+      <w:r>
+        <w:rPr>
+          <w:rFonts w:hint="eastAsia"/>
+          <w:noProof/>
+        </w:rPr>
+        <w:t>！</w:t>
+      </w:r>
     </w:p>
     <w:p>
       <w:pPr>

</xml_diff>